<commit_message>
Finito movimenti di Avvanguardia
</commit_message>
<xml_diff>
--- a/Italiano/Correnti letterarie/Movimenti d'avanguardia.docx
+++ b/Italiano/Correnti letterarie/Movimenti d'avanguardia.docx
@@ -12,20 +12,336 @@
           <w:lang w:val="it-IT"/>
         </w:rPr>
       </w:pPr>
+      <w:r>
+        <w:rPr>
+          <w:rFonts w:ascii="Arial" w:hAnsi="Arial" w:cs="Arial"/>
+          <w:sz w:val="28"/>
+          <w:szCs w:val="28"/>
+          <w:lang w:val="it-IT"/>
+        </w:rPr>
+        <w:t>Movimenti d’avanguardia</w:t>
+      </w:r>
+    </w:p>
+    <w:p>
+      <w:pPr>
+        <w:spacing w:line="276" w:lineRule="auto"/>
+        <w:jc w:val="both"/>
+        <w:rPr>
+          <w:rFonts w:ascii="Arial" w:hAnsi="Arial" w:cs="Arial"/>
+          <w:lang w:val="it-IT"/>
+        </w:rPr>
+      </w:pPr>
+      <w:r>
+        <w:rPr>
+          <w:rFonts w:ascii="Arial" w:hAnsi="Arial" w:cs="Arial"/>
+          <w:lang w:val="it-IT"/>
+        </w:rPr>
+        <w:t xml:space="preserve">Le Avanguardie storiche indicano una serie di movimenti artistico culturali che si affermarono in Europa dai primi anni del </w:t>
+      </w:r>
+      <w:r>
+        <w:rPr>
+          <w:rFonts w:ascii="Arial" w:hAnsi="Arial" w:cs="Arial"/>
+          <w:lang w:val="it-IT"/>
+        </w:rPr>
+        <w:t>1900 alla metà degli anni Venti e trasformarono il mondo della cultura e dell’arte.</w:t>
+      </w:r>
+      <w:r>
+        <w:rPr>
+          <w:rFonts w:ascii="Arial" w:hAnsi="Arial" w:cs="Arial"/>
+          <w:lang w:val="it-IT"/>
+        </w:rPr>
+        <w:t xml:space="preserve"> Lo scopo di questi movimenti fu di criticare la società borghese, creando nuove forme espressive in sostituzione ai tradizionali codici artistici.</w:t>
+      </w:r>
+      <w:r>
+        <w:rPr>
+          <w:rFonts w:ascii="Arial" w:hAnsi="Arial" w:cs="Arial"/>
+          <w:lang w:val="it-IT"/>
+        </w:rPr>
+        <w:t xml:space="preserve"> Esse mettevano in discussione il valore assoluto dell’arte, perché essa doveva coinvolgere attivamente il pubblico.</w:t>
+      </w:r>
+      <w:r>
+        <w:rPr>
+          <w:rFonts w:ascii="Arial" w:hAnsi="Arial" w:cs="Arial"/>
+          <w:lang w:val="it-IT"/>
+        </w:rPr>
+        <w:t xml:space="preserve"> Le principali correnti in ambito letterario furono l’Espressionismo, il Futurismo, il Dadaismo e il Surrealismo. Ognuno ebbe un proprio centro di diffusione: </w:t>
+      </w:r>
+    </w:p>
+    <w:p>
+      <w:pPr>
+        <w:pStyle w:val="Paragrafoelenco"/>
+        <w:numPr>
+          <w:ilvl w:val="0"/>
+          <w:numId w:val="2"/>
+        </w:numPr>
+        <w:spacing w:line="276" w:lineRule="auto"/>
+        <w:jc w:val="both"/>
+        <w:rPr>
+          <w:rFonts w:ascii="Arial" w:hAnsi="Arial" w:cs="Arial"/>
+          <w:lang w:val="it-IT"/>
+        </w:rPr>
+      </w:pPr>
+      <w:proofErr w:type="gramStart"/>
+      <w:r>
+        <w:rPr>
+          <w:rFonts w:ascii="Arial" w:hAnsi="Arial" w:cs="Arial"/>
+          <w:lang w:val="it-IT"/>
+        </w:rPr>
+        <w:t>in</w:t>
+      </w:r>
+      <w:proofErr w:type="gramEnd"/>
+      <w:r>
+        <w:rPr>
+          <w:rFonts w:ascii="Arial" w:hAnsi="Arial" w:cs="Arial"/>
+          <w:lang w:val="it-IT"/>
+        </w:rPr>
+        <w:t xml:space="preserve"> Germania nacque l’Espressionismo, volto a rappresentare soggettivamente la realtà</w:t>
+      </w:r>
+      <w:r>
+        <w:rPr>
+          <w:rFonts w:ascii="Arial" w:hAnsi="Arial" w:cs="Arial"/>
+          <w:lang w:val="it-IT"/>
+        </w:rPr>
+        <w:t xml:space="preserve"> attraverso la deformazione e negazione della figura (Pirandello)</w:t>
+      </w:r>
+      <w:r>
+        <w:rPr>
+          <w:rFonts w:ascii="Arial" w:hAnsi="Arial" w:cs="Arial"/>
+          <w:lang w:val="it-IT"/>
+        </w:rPr>
+        <w:t xml:space="preserve">; </w:t>
+      </w:r>
+    </w:p>
+    <w:p>
+      <w:pPr>
+        <w:pStyle w:val="Paragrafoelenco"/>
+        <w:numPr>
+          <w:ilvl w:val="0"/>
+          <w:numId w:val="2"/>
+        </w:numPr>
+        <w:spacing w:line="276" w:lineRule="auto"/>
+        <w:jc w:val="both"/>
+        <w:rPr>
+          <w:rFonts w:ascii="Arial" w:hAnsi="Arial" w:cs="Arial"/>
+          <w:lang w:val="it-IT"/>
+        </w:rPr>
+      </w:pPr>
+      <w:proofErr w:type="gramStart"/>
+      <w:r>
+        <w:rPr>
+          <w:rFonts w:ascii="Arial" w:hAnsi="Arial" w:cs="Arial"/>
+          <w:lang w:val="it-IT"/>
+        </w:rPr>
+        <w:t>in</w:t>
+      </w:r>
+      <w:proofErr w:type="gramEnd"/>
+      <w:r>
+        <w:rPr>
+          <w:rFonts w:ascii="Arial" w:hAnsi="Arial" w:cs="Arial"/>
+          <w:lang w:val="it-IT"/>
+        </w:rPr>
+        <w:t xml:space="preserve"> Francia si affermò il Futurismo</w:t>
+      </w:r>
+      <w:r>
+        <w:rPr>
+          <w:rFonts w:ascii="Arial" w:hAnsi="Arial" w:cs="Arial"/>
+          <w:lang w:val="it-IT"/>
+        </w:rPr>
+        <w:t xml:space="preserve"> nel 1909 con la pubblicazione del </w:t>
+      </w:r>
+      <w:r>
+        <w:rPr>
+          <w:rFonts w:ascii="Arial" w:hAnsi="Arial" w:cs="Arial"/>
+          <w:color w:val="2E74B5" w:themeColor="accent1" w:themeShade="BF"/>
+          <w:lang w:val="it-IT"/>
+        </w:rPr>
+        <w:t xml:space="preserve">Manifesto del Futurismo </w:t>
+      </w:r>
+      <w:r>
+        <w:rPr>
+          <w:rFonts w:ascii="Arial" w:hAnsi="Arial" w:cs="Arial"/>
+          <w:lang w:val="it-IT"/>
+        </w:rPr>
+        <w:t>di Marinetti.</w:t>
+      </w:r>
+      <w:r>
+        <w:rPr>
+          <w:rFonts w:ascii="Arial" w:hAnsi="Arial" w:cs="Arial"/>
+          <w:lang w:val="it-IT"/>
+        </w:rPr>
+        <w:t xml:space="preserve"> </w:t>
+      </w:r>
+      <w:r>
+        <w:rPr>
+          <w:rFonts w:ascii="Arial" w:hAnsi="Arial" w:cs="Arial"/>
+          <w:lang w:val="it-IT"/>
+        </w:rPr>
+        <w:t xml:space="preserve">È </w:t>
+      </w:r>
+      <w:r>
+        <w:rPr>
+          <w:rFonts w:ascii="Arial" w:hAnsi="Arial" w:cs="Arial"/>
+          <w:lang w:val="it-IT"/>
+        </w:rPr>
+        <w:t>basato sul “culto della modernità” e sulla celebrazione della</w:t>
+      </w:r>
+      <w:r>
+        <w:rPr>
+          <w:rFonts w:ascii="Arial" w:hAnsi="Arial" w:cs="Arial"/>
+          <w:lang w:val="it-IT"/>
+        </w:rPr>
+        <w:t xml:space="preserve"> guerra e degli ideali eroici e interessa tutte le forme artistiche. L’artista futurista si fa portavoce delle trasformazioni moderne. Nel manifesto vengono indicati i temi principali: rifiuto dei valori della borghesia, modernità,</w:t>
+      </w:r>
+      <w:r>
+        <w:rPr>
+          <w:rFonts w:ascii="Arial" w:hAnsi="Arial" w:cs="Arial"/>
+          <w:lang w:val="it-IT"/>
+        </w:rPr>
+        <w:t xml:space="preserve"> esaltazione della macchina,</w:t>
+      </w:r>
+      <w:r>
+        <w:rPr>
+          <w:rFonts w:ascii="Arial" w:hAnsi="Arial" w:cs="Arial"/>
+          <w:lang w:val="it-IT"/>
+        </w:rPr>
+        <w:t xml:space="preserve"> </w:t>
+      </w:r>
+      <w:r>
+        <w:rPr>
+          <w:rFonts w:ascii="Arial" w:hAnsi="Arial" w:cs="Arial"/>
+          <w:lang w:val="it-IT"/>
+        </w:rPr>
+        <w:t>rifiuto delle componenti razionali e soggettive dell’arte. Altri manifesti furono: “</w:t>
+      </w:r>
+      <w:r>
+        <w:rPr>
+          <w:rFonts w:ascii="Arial" w:hAnsi="Arial" w:cs="Arial"/>
+          <w:color w:val="2E74B5" w:themeColor="accent1" w:themeShade="BF"/>
+          <w:lang w:val="it-IT"/>
+        </w:rPr>
+        <w:t>Uccidiamo il chiaro di luna</w:t>
+      </w:r>
+      <w:r>
+        <w:rPr>
+          <w:rFonts w:ascii="Arial" w:hAnsi="Arial" w:cs="Arial"/>
+          <w:lang w:val="it-IT"/>
+        </w:rPr>
+        <w:t>” (teorizza il ricorso alla guerra), “</w:t>
+      </w:r>
+      <w:r>
+        <w:rPr>
+          <w:rFonts w:ascii="Arial" w:hAnsi="Arial" w:cs="Arial"/>
+          <w:color w:val="2E74B5" w:themeColor="accent1" w:themeShade="BF"/>
+          <w:lang w:val="it-IT"/>
+        </w:rPr>
+        <w:t>manifesto tecnico della letteratura futurista</w:t>
+      </w:r>
+      <w:r>
+        <w:rPr>
+          <w:rFonts w:ascii="Arial" w:hAnsi="Arial" w:cs="Arial"/>
+          <w:lang w:val="it-IT"/>
+        </w:rPr>
+        <w:t>” (dice gli elementi della nuova letteratura), “</w:t>
+      </w:r>
+      <w:r>
+        <w:rPr>
+          <w:rFonts w:ascii="Arial" w:hAnsi="Arial" w:cs="Arial"/>
+          <w:color w:val="2E74B5" w:themeColor="accent1" w:themeShade="BF"/>
+          <w:lang w:val="it-IT"/>
+        </w:rPr>
+        <w:t>Immaginazione senza fili e parole in libertà</w:t>
+      </w:r>
+      <w:r>
+        <w:rPr>
+          <w:rFonts w:ascii="Arial" w:hAnsi="Arial" w:cs="Arial"/>
+          <w:lang w:val="it-IT"/>
+        </w:rPr>
+        <w:t xml:space="preserve">” (verso libero, centralità dell’analogia, verbo all’infinito, distruzione della sitassi, abolizione della punteggiatura, abbandono della metrica e del ritmo). Si è molto diffuso con le </w:t>
+      </w:r>
+      <w:r>
+        <w:rPr>
+          <w:rFonts w:ascii="Arial" w:hAnsi="Arial" w:cs="Arial"/>
+          <w:color w:val="2E74B5" w:themeColor="accent1" w:themeShade="BF"/>
+          <w:lang w:val="it-IT"/>
+        </w:rPr>
+        <w:t>serate futuriste</w:t>
+      </w:r>
+      <w:r>
+        <w:rPr>
+          <w:rFonts w:ascii="Arial" w:hAnsi="Arial" w:cs="Arial"/>
+          <w:color w:val="000000" w:themeColor="text1"/>
+          <w:lang w:val="it-IT"/>
+        </w:rPr>
+        <w:t>, spettacoli in piazza per sconvolgere il pubblico, coinvolgendolo nello spettacolo e farsi conoscere. Il poeta più importante è Marinetti e Palazzeschi (animatore delle serate).</w:t>
+      </w:r>
+      <w:r>
+        <w:rPr>
+          <w:rFonts w:ascii="Arial" w:hAnsi="Arial" w:cs="Arial"/>
+          <w:color w:val="000000" w:themeColor="text1"/>
+          <w:lang w:val="it-IT"/>
+        </w:rPr>
+        <w:t xml:space="preserve"> Accolto specialmente in Francia, Germania e Russia.</w:t>
+      </w:r>
+    </w:p>
+    <w:p>
+      <w:pPr>
+        <w:pStyle w:val="Paragrafoelenco"/>
+        <w:numPr>
+          <w:ilvl w:val="0"/>
+          <w:numId w:val="2"/>
+        </w:numPr>
+        <w:spacing w:line="276" w:lineRule="auto"/>
+        <w:jc w:val="both"/>
+        <w:rPr>
+          <w:rFonts w:ascii="Arial" w:hAnsi="Arial" w:cs="Arial"/>
+          <w:lang w:val="it-IT"/>
+        </w:rPr>
+      </w:pPr>
+      <w:r>
+        <w:rPr>
+          <w:rFonts w:ascii="Arial" w:hAnsi="Arial" w:cs="Arial"/>
+          <w:lang w:val="it-IT"/>
+        </w:rPr>
+        <w:t>Il Surrealismo nasce nel 1924 con il manifesto del Surrealismo di Breton, nel quale spiega come è nata la scrittura automatica, cioè libera associazione di immagini e pensieri scritti senza controllare. Esso rifiuta</w:t>
+      </w:r>
+      <w:r>
+        <w:rPr>
+          <w:rFonts w:ascii="Arial" w:hAnsi="Arial" w:cs="Arial"/>
+          <w:lang w:val="it-IT"/>
+        </w:rPr>
+        <w:t xml:space="preserve"> il razionalismo</w:t>
+      </w:r>
+      <w:r>
+        <w:rPr>
+          <w:rFonts w:ascii="Arial" w:hAnsi="Arial" w:cs="Arial"/>
+          <w:lang w:val="it-IT"/>
+        </w:rPr>
+        <w:t xml:space="preserve"> a favore dell’immaginazione. Viene criticato il romanzo, considerato un genere inferiore perché realista e non riesce a esprimere i desideri più profondi e nascosti che la poesia invece riesce a mostrare.</w:t>
+      </w:r>
+      <w:r>
+        <w:rPr>
+          <w:rFonts w:ascii="Arial" w:hAnsi="Arial" w:cs="Arial"/>
+          <w:lang w:val="it-IT"/>
+        </w:rPr>
+        <w:t xml:space="preserve"> </w:t>
+      </w:r>
+      <w:r>
+        <w:rPr>
+          <w:rFonts w:ascii="Arial" w:hAnsi="Arial" w:cs="Arial"/>
+          <w:lang w:val="it-IT"/>
+        </w:rPr>
+        <w:t>Per i surrealisti l’arte deve arrivare nel profondo e non essere logico.</w:t>
+      </w:r>
       <w:bookmarkStart w:id="0" w:name="_GoBack"/>
       <w:bookmarkEnd w:id="0"/>
-      <w:r>
-        <w:rPr>
-          <w:rFonts w:ascii="Arial" w:hAnsi="Arial" w:cs="Arial"/>
-          <w:sz w:val="28"/>
-          <w:szCs w:val="28"/>
-          <w:lang w:val="it-IT"/>
-        </w:rPr>
-        <w:t>Movimenti d’avanguardia</w:t>
-      </w:r>
     </w:p>
     <w:p>
       <w:pPr>
+        <w:pStyle w:val="Paragrafoelenco"/>
+        <w:numPr>
+          <w:ilvl w:val="0"/>
+          <w:numId w:val="2"/>
+        </w:numPr>
         <w:spacing w:line="276" w:lineRule="auto"/>
         <w:jc w:val="both"/>
         <w:rPr>
@@ -33,12 +349,102 @@
           <w:lang w:val="it-IT"/>
         </w:rPr>
       </w:pPr>
-      <w:r>
-        <w:rPr>
-          <w:rFonts w:ascii="Arial" w:hAnsi="Arial" w:cs="Arial"/>
-          <w:lang w:val="it-IT"/>
-        </w:rPr>
-        <w:t xml:space="preserve">Le Avanguardie storiche indicano una serie di movimenti artistico culturali che si affermarono in Europa dai primi anni del 1900 alla metà degli anni Venti. Lo scopo di questi movimenti fu di criticare la società borghese, creando nuove forme espressive in sostituzione ai tradizionali codici artistici. Le principali correnti in ambito letterario furono l’Espressionismo, il Futurismo, il Dadaismo e il Surrealismo. Ognuno ebbe un proprio centro di diffusione: in Germania nacque l’Espressionismo, volto a rappresentare soggettivamente la realtà; in Francia si affermò il Futurismo basato sul “culto della modernità” e sulla celebrazione della guerra e degli ideali eroici e il Surrealismo che rifiutò il razionalismo; in Svizzera a Zurigo si diffuse il Dadaismo, che si espresse attraverso un’arte spontanea e dissacratoria e la parodia. </w:t>
+      <w:proofErr w:type="gramStart"/>
+      <w:r>
+        <w:rPr>
+          <w:rFonts w:ascii="Arial" w:hAnsi="Arial" w:cs="Arial"/>
+          <w:lang w:val="it-IT"/>
+        </w:rPr>
+        <w:t>si</w:t>
+      </w:r>
+      <w:proofErr w:type="gramEnd"/>
+      <w:r>
+        <w:rPr>
+          <w:rFonts w:ascii="Arial" w:hAnsi="Arial" w:cs="Arial"/>
+          <w:lang w:val="it-IT"/>
+        </w:rPr>
+        <w:t xml:space="preserve"> diffuse </w:t>
+      </w:r>
+      <w:r>
+        <w:rPr>
+          <w:rFonts w:ascii="Arial" w:hAnsi="Arial" w:cs="Arial"/>
+          <w:lang w:val="it-IT"/>
+        </w:rPr>
+        <w:t xml:space="preserve">nel 1916 a Zurigo, in Svizzera </w:t>
+      </w:r>
+      <w:r>
+        <w:rPr>
+          <w:rFonts w:ascii="Arial" w:hAnsi="Arial" w:cs="Arial"/>
+          <w:lang w:val="it-IT"/>
+        </w:rPr>
+        <w:t xml:space="preserve">il Dadaismo, </w:t>
+      </w:r>
+      <w:r>
+        <w:rPr>
+          <w:rFonts w:ascii="Arial" w:hAnsi="Arial" w:cs="Arial"/>
+          <w:lang w:val="it-IT"/>
+        </w:rPr>
+        <w:t xml:space="preserve">movimento artistico letterario </w:t>
+      </w:r>
+      <w:r>
+        <w:rPr>
+          <w:rFonts w:ascii="Arial" w:hAnsi="Arial" w:cs="Arial"/>
+          <w:lang w:val="it-IT"/>
+        </w:rPr>
+        <w:t>che si espresse attraverso un’arte spontane</w:t>
+      </w:r>
+      <w:r>
+        <w:rPr>
+          <w:rFonts w:ascii="Arial" w:hAnsi="Arial" w:cs="Arial"/>
+          <w:lang w:val="it-IT"/>
+        </w:rPr>
+        <w:t>a, la parodia e il rifiuto della guerra</w:t>
+      </w:r>
+      <w:r>
+        <w:rPr>
+          <w:rFonts w:ascii="Arial" w:hAnsi="Arial" w:cs="Arial"/>
+          <w:lang w:val="it-IT"/>
+        </w:rPr>
+        <w:t xml:space="preserve"> e all’ipocrisia borghese</w:t>
+      </w:r>
+      <w:r>
+        <w:rPr>
+          <w:rFonts w:ascii="Arial" w:hAnsi="Arial" w:cs="Arial"/>
+          <w:lang w:val="it-IT"/>
+        </w:rPr>
+        <w:t xml:space="preserve">. Creato da </w:t>
+      </w:r>
+      <w:proofErr w:type="spellStart"/>
+      <w:r>
+        <w:rPr>
+          <w:rFonts w:ascii="Arial" w:hAnsi="Arial" w:cs="Arial"/>
+          <w:lang w:val="it-IT"/>
+        </w:rPr>
+        <w:t>Tzara</w:t>
+      </w:r>
+      <w:proofErr w:type="spellEnd"/>
+      <w:r>
+        <w:rPr>
+          <w:rFonts w:ascii="Arial" w:hAnsi="Arial" w:cs="Arial"/>
+          <w:lang w:val="it-IT"/>
+        </w:rPr>
+        <w:t>, il temine dada significa non-</w:t>
+      </w:r>
+      <w:proofErr w:type="spellStart"/>
+      <w:r>
+        <w:rPr>
+          <w:rFonts w:ascii="Arial" w:hAnsi="Arial" w:cs="Arial"/>
+          <w:lang w:val="it-IT"/>
+        </w:rPr>
+        <w:t>sense</w:t>
+      </w:r>
+      <w:proofErr w:type="spellEnd"/>
+      <w:r>
+        <w:rPr>
+          <w:rFonts w:ascii="Arial" w:hAnsi="Arial" w:cs="Arial"/>
+          <w:lang w:val="it-IT"/>
+        </w:rPr>
+        <w:t xml:space="preserve"> cioè giocattolo di poco valore.</w:t>
       </w:r>
     </w:p>
     <w:p>
@@ -153,7 +559,49 @@
           <w:rFonts w:ascii="Arial" w:hAnsi="Arial" w:cs="Arial"/>
           <w:lang w:val="it-IT"/>
         </w:rPr>
-        <w:t xml:space="preserve">, rivista di letteratura, arte e politica. Fondata nel 1913 e pubblicata fino all’entrata in guerra dell’Italia (1915). Su questa rivista vennero pubblicati manifesti soprattutto futuristi, e nel 1914 sostenne la politica interventista contro il governo neutralista e socialista. </w:t>
+        <w:t>, rivista di letteratura, arte e politica. Fondata</w:t>
+      </w:r>
+      <w:r>
+        <w:rPr>
+          <w:rFonts w:ascii="Arial" w:hAnsi="Arial" w:cs="Arial"/>
+          <w:lang w:val="it-IT"/>
+        </w:rPr>
+        <w:t xml:space="preserve"> da Papini e Palazzeschi</w:t>
+      </w:r>
+      <w:r>
+        <w:rPr>
+          <w:rFonts w:ascii="Arial" w:hAnsi="Arial" w:cs="Arial"/>
+          <w:lang w:val="it-IT"/>
+        </w:rPr>
+        <w:t xml:space="preserve"> nel 1913 e pubblicata fino all’entrata in guerra dell’Italia</w:t>
+      </w:r>
+      <w:r>
+        <w:rPr>
+          <w:rFonts w:ascii="Arial" w:hAnsi="Arial" w:cs="Arial"/>
+          <w:lang w:val="it-IT"/>
+        </w:rPr>
+        <w:t>, si schiera su posizioni interventiste</w:t>
+      </w:r>
+      <w:r>
+        <w:rPr>
+          <w:rFonts w:ascii="Arial" w:hAnsi="Arial" w:cs="Arial"/>
+          <w:lang w:val="it-IT"/>
+        </w:rPr>
+        <w:t xml:space="preserve"> (1915).</w:t>
+      </w:r>
+      <w:r>
+        <w:rPr>
+          <w:rFonts w:ascii="Arial" w:hAnsi="Arial" w:cs="Arial"/>
+          <w:lang w:val="it-IT"/>
+        </w:rPr>
+        <w:t xml:space="preserve"> Nata per contrastare “La Voce”.</w:t>
+      </w:r>
+      <w:r>
+        <w:rPr>
+          <w:rFonts w:ascii="Arial" w:hAnsi="Arial" w:cs="Arial"/>
+          <w:lang w:val="it-IT"/>
+        </w:rPr>
+        <w:t xml:space="preserve"> Su questa rivista vennero pubblicati manifesti soprattutto futuristi, e nel 1914 sostenne la politica interventista contro il governo neutralista e socialista. </w:t>
       </w:r>
     </w:p>
     <w:sectPr>
@@ -169,6 +617,118 @@
 <file path=word/numbering.xml><?xml version="1.0" encoding="utf-8"?>
 <w:numbering xmlns:wpc="http://schemas.microsoft.com/office/word/2010/wordprocessingCanvas" xmlns:mc="http://schemas.openxmlformats.org/markup-compatibility/2006" xmlns:o="urn:schemas-microsoft-com:office:office" xmlns:r="http://schemas.openxmlformats.org/officeDocument/2006/relationships" xmlns:m="http://schemas.openxmlformats.org/officeDocument/2006/math" xmlns:v="urn:schemas-microsoft-com:vml" xmlns:wp14="http://schemas.microsoft.com/office/word/2010/wordprocessingDrawing" xmlns:wp="http://schemas.openxmlformats.org/drawingml/2006/wordprocessingDrawing" xmlns:w10="urn:schemas-microsoft-com:office:word" xmlns:w="http://schemas.openxmlformats.org/wordprocessingml/2006/main" xmlns:w14="http://schemas.microsoft.com/office/word/2010/wordml" xmlns:w15="http://schemas.microsoft.com/office/word/2012/wordml" xmlns:wpg="http://schemas.microsoft.com/office/word/2010/wordprocessingGroup" xmlns:wpi="http://schemas.microsoft.com/office/word/2010/wordprocessingInk" xmlns:wne="http://schemas.microsoft.com/office/word/2006/wordml" xmlns:wps="http://schemas.microsoft.com/office/word/2010/wordprocessingShape" mc:Ignorable="w14 w15 wp14">
   <w:abstractNum w:abstractNumId="0" w15:restartNumberingAfterBreak="0">
+    <w:nsid w:val="1986568A"/>
+    <w:multiLevelType w:val="hybridMultilevel"/>
+    <w:tmpl w:val="45462468"/>
+    <w:lvl w:ilvl="0" w:tplc="B78E628E">
+      <w:numFmt w:val="bullet"/>
+      <w:lvlText w:val="-"/>
+      <w:lvlJc w:val="left"/>
+      <w:pPr>
+        <w:ind w:left="720" w:hanging="360"/>
+      </w:pPr>
+      <w:rPr>
+        <w:rFonts w:ascii="Arial" w:eastAsiaTheme="minorHAnsi" w:hAnsi="Arial" w:cs="Arial" w:hint="default"/>
+      </w:rPr>
+    </w:lvl>
+    <w:lvl w:ilvl="1" w:tplc="040C0003" w:tentative="1">
+      <w:start w:val="1"/>
+      <w:numFmt w:val="bullet"/>
+      <w:lvlText w:val="o"/>
+      <w:lvlJc w:val="left"/>
+      <w:pPr>
+        <w:ind w:left="1440" w:hanging="360"/>
+      </w:pPr>
+      <w:rPr>
+        <w:rFonts w:ascii="Courier New" w:hAnsi="Courier New" w:cs="Courier New" w:hint="default"/>
+      </w:rPr>
+    </w:lvl>
+    <w:lvl w:ilvl="2" w:tplc="040C0005" w:tentative="1">
+      <w:start w:val="1"/>
+      <w:numFmt w:val="bullet"/>
+      <w:lvlText w:val=""/>
+      <w:lvlJc w:val="left"/>
+      <w:pPr>
+        <w:ind w:left="2160" w:hanging="360"/>
+      </w:pPr>
+      <w:rPr>
+        <w:rFonts w:ascii="Wingdings" w:hAnsi="Wingdings" w:hint="default"/>
+      </w:rPr>
+    </w:lvl>
+    <w:lvl w:ilvl="3" w:tplc="040C0001" w:tentative="1">
+      <w:start w:val="1"/>
+      <w:numFmt w:val="bullet"/>
+      <w:lvlText w:val=""/>
+      <w:lvlJc w:val="left"/>
+      <w:pPr>
+        <w:ind w:left="2880" w:hanging="360"/>
+      </w:pPr>
+      <w:rPr>
+        <w:rFonts w:ascii="Symbol" w:hAnsi="Symbol" w:hint="default"/>
+      </w:rPr>
+    </w:lvl>
+    <w:lvl w:ilvl="4" w:tplc="040C0003" w:tentative="1">
+      <w:start w:val="1"/>
+      <w:numFmt w:val="bullet"/>
+      <w:lvlText w:val="o"/>
+      <w:lvlJc w:val="left"/>
+      <w:pPr>
+        <w:ind w:left="3600" w:hanging="360"/>
+      </w:pPr>
+      <w:rPr>
+        <w:rFonts w:ascii="Courier New" w:hAnsi="Courier New" w:cs="Courier New" w:hint="default"/>
+      </w:rPr>
+    </w:lvl>
+    <w:lvl w:ilvl="5" w:tplc="040C0005" w:tentative="1">
+      <w:start w:val="1"/>
+      <w:numFmt w:val="bullet"/>
+      <w:lvlText w:val=""/>
+      <w:lvlJc w:val="left"/>
+      <w:pPr>
+        <w:ind w:left="4320" w:hanging="360"/>
+      </w:pPr>
+      <w:rPr>
+        <w:rFonts w:ascii="Wingdings" w:hAnsi="Wingdings" w:hint="default"/>
+      </w:rPr>
+    </w:lvl>
+    <w:lvl w:ilvl="6" w:tplc="040C0001" w:tentative="1">
+      <w:start w:val="1"/>
+      <w:numFmt w:val="bullet"/>
+      <w:lvlText w:val=""/>
+      <w:lvlJc w:val="left"/>
+      <w:pPr>
+        <w:ind w:left="5040" w:hanging="360"/>
+      </w:pPr>
+      <w:rPr>
+        <w:rFonts w:ascii="Symbol" w:hAnsi="Symbol" w:hint="default"/>
+      </w:rPr>
+    </w:lvl>
+    <w:lvl w:ilvl="7" w:tplc="040C0003" w:tentative="1">
+      <w:start w:val="1"/>
+      <w:numFmt w:val="bullet"/>
+      <w:lvlText w:val="o"/>
+      <w:lvlJc w:val="left"/>
+      <w:pPr>
+        <w:ind w:left="5760" w:hanging="360"/>
+      </w:pPr>
+      <w:rPr>
+        <w:rFonts w:ascii="Courier New" w:hAnsi="Courier New" w:cs="Courier New" w:hint="default"/>
+      </w:rPr>
+    </w:lvl>
+    <w:lvl w:ilvl="8" w:tplc="040C0005" w:tentative="1">
+      <w:start w:val="1"/>
+      <w:numFmt w:val="bullet"/>
+      <w:lvlText w:val=""/>
+      <w:lvlJc w:val="left"/>
+      <w:pPr>
+        <w:ind w:left="6480" w:hanging="360"/>
+      </w:pPr>
+      <w:rPr>
+        <w:rFonts w:ascii="Wingdings" w:hAnsi="Wingdings" w:hint="default"/>
+      </w:rPr>
+    </w:lvl>
+  </w:abstractNum>
+  <w:abstractNum w:abstractNumId="1" w15:restartNumberingAfterBreak="0">
     <w:nsid w:val="593F0083"/>
     <w:multiLevelType w:val="hybridMultilevel"/>
     <w:tmpl w:val="ED86F06E"/>
@@ -281,6 +841,9 @@
     </w:lvl>
   </w:abstractNum>
   <w:num w:numId="1">
+    <w:abstractNumId w:val="1"/>
+  </w:num>
+  <w:num w:numId="2">
     <w:abstractNumId w:val="0"/>
   </w:num>
 </w:numbering>

</xml_diff>